<commit_message>
Added instruction how to build and run
</commit_message>
<xml_diff>
--- a/Documentation/Documentation.docx
+++ b/Documentation/Documentation.docx
@@ -1020,15 +1020,7 @@
         <w:rPr>
           <w:lang w:val="pl-PL"/>
         </w:rPr>
-        <w:t xml:space="preserve">zakończ </w:t>
-      </w:r>
-      <w:bookmarkStart w:id="0" w:name="_GoBack"/>
-      <w:bookmarkEnd w:id="0"/>
-      <w:r>
-        <w:rPr>
-          <w:lang w:val="pl-PL"/>
-        </w:rPr>
-        <w:t>algorytm</w:t>
+        <w:t>zakończ algorytm</w:t>
       </w:r>
     </w:p>
     <w:p>
@@ -1188,6 +1180,16 @@
           <w:lang w:val="pl-PL"/>
         </w:rPr>
       </w:pPr>
+    </w:p>
+    <w:p>
+      <w:pPr>
+        <w:pStyle w:val="Akapitzlist"/>
+        <w:spacing w:before="240"/>
+        <w:jc w:val="both"/>
+        <w:rPr>
+          <w:lang w:val="pl-PL"/>
+        </w:rPr>
+      </w:pPr>
       <w:r>
         <w:rPr>
           <w:noProof/>
@@ -1268,7 +1270,14 @@
         <w:rPr>
           <w:lang w:val="pl-PL"/>
         </w:rPr>
-        <w:t xml:space="preserve"> BFS odwiedza zwykle mniejszą liczbę wierzchołków niż DFS, jednak ze względu na konieczność uzupełniania listy </w:t>
+        <w:t xml:space="preserve"> BFS odwiedza zwykle mniejszą liczbę </w:t>
+      </w:r>
+      <w:r>
+        <w:rPr>
+          <w:lang w:val="pl-PL"/>
+        </w:rPr>
+        <w:lastRenderedPageBreak/>
+        <w:t xml:space="preserve">wierzchołków niż DFS, jednak ze względu na konieczność uzupełniania listy </w:t>
       </w:r>
       <w:proofErr w:type="spellStart"/>
       <w:r>
@@ -1282,14 +1291,7 @@
         <w:rPr>
           <w:lang w:val="pl-PL"/>
         </w:rPr>
-        <w:t xml:space="preserve"> w </w:t>
-      </w:r>
-      <w:r>
-        <w:rPr>
-          <w:lang w:val="pl-PL"/>
-        </w:rPr>
-        <w:lastRenderedPageBreak/>
-        <w:t xml:space="preserve">BFS (potrzebne aby znaleźć poszczególne węzły ścieżki) jest znacznie dłuższy czas przetwarzania pojedynczego wierzchołka w BFS niż w DFS, skutkuje to przewagą </w:t>
+        <w:t xml:space="preserve"> w BFS (potrzebne aby znaleźć poszczególne węzły ścieżki) jest znacznie dłuższy czas przetwarzania pojedynczego wierzchołka w BFS niż w DFS, skutkuje to przewagą </w:t>
       </w:r>
       <w:r>
         <w:rPr>
@@ -1473,7 +1475,81 @@
         <w:rPr>
           <w:lang w:val="pl-PL"/>
         </w:rPr>
-        <w:t>Aby uruchomić program należy dwukrotnie kliknąć ikonkę MazeSolver.jar, następnie otworzy się okno konsolowe z podstawowym menu</w:t>
+        <w:t xml:space="preserve">Aby uruchomić program należy </w:t>
+      </w:r>
+      <w:r>
+        <w:rPr>
+          <w:lang w:val="pl-PL"/>
+        </w:rPr>
+        <w:t>go zbudować ‘</w:t>
+      </w:r>
+      <w:proofErr w:type="spellStart"/>
+      <w:r>
+        <w:rPr>
+          <w:lang w:val="pl-PL"/>
+        </w:rPr>
+        <w:t>mvn</w:t>
+      </w:r>
+      <w:proofErr w:type="spellEnd"/>
+      <w:r>
+        <w:rPr>
+          <w:lang w:val="pl-PL"/>
+        </w:rPr>
+        <w:t xml:space="preserve"> </w:t>
+      </w:r>
+      <w:proofErr w:type="spellStart"/>
+      <w:r>
+        <w:rPr>
+          <w:lang w:val="pl-PL"/>
+        </w:rPr>
+        <w:t>clean</w:t>
+      </w:r>
+      <w:proofErr w:type="spellEnd"/>
+      <w:r>
+        <w:rPr>
+          <w:lang w:val="pl-PL"/>
+        </w:rPr>
+        <w:t xml:space="preserve"> </w:t>
+      </w:r>
+      <w:proofErr w:type="spellStart"/>
+      <w:r>
+        <w:rPr>
+          <w:lang w:val="pl-PL"/>
+        </w:rPr>
+        <w:t>install</w:t>
+      </w:r>
+      <w:proofErr w:type="spellEnd"/>
+      <w:r>
+        <w:rPr>
+          <w:lang w:val="pl-PL"/>
+        </w:rPr>
+        <w:t>’ następnie przejść do folderu target i wywołać komendę ‘</w:t>
+      </w:r>
+      <w:proofErr w:type="spellStart"/>
+      <w:r>
+        <w:rPr>
+          <w:lang w:val="pl-PL"/>
+        </w:rPr>
+        <w:t>java</w:t>
+      </w:r>
+      <w:proofErr w:type="spellEnd"/>
+      <w:r>
+        <w:rPr>
+          <w:lang w:val="pl-PL"/>
+        </w:rPr>
+        <w:t xml:space="preserve"> -jar </w:t>
+      </w:r>
+      <w:r>
+        <w:rPr>
+          <w:lang w:val="pl-PL"/>
+        </w:rPr>
+        <w:t>MazeSolver-1.0.jar</w:t>
+      </w:r>
+      <w:r>
+        <w:rPr>
+          <w:lang w:val="pl-PL"/>
+        </w:rPr>
+        <w:t>’</w:t>
       </w:r>
     </w:p>
     <w:p>
@@ -2066,7 +2142,15 @@
         <w:rPr>
           <w:lang w:val="pl-PL"/>
         </w:rPr>
-        <w:t>” – powrót do głównego menu</w:t>
+        <w:t>” – powrót d</w:t>
+      </w:r>
+      <w:bookmarkStart w:id="0" w:name="_GoBack"/>
+      <w:bookmarkEnd w:id="0"/>
+      <w:r>
+        <w:rPr>
+          <w:lang w:val="pl-PL"/>
+        </w:rPr>
+        <w:t>o głównego menu</w:t>
       </w:r>
       <w:r>
         <w:rPr>
@@ -2749,6 +2833,45 @@
       <w:vertAlign w:val="superscript"/>
     </w:rPr>
   </w:style>
+  <w:style w:type="paragraph" w:styleId="Tekstprzypisukocowego">
+    <w:name w:val="endnote text"/>
+    <w:basedOn w:val="Normalny"/>
+    <w:link w:val="TekstprzypisukocowegoZnak"/>
+    <w:uiPriority w:val="99"/>
+    <w:semiHidden/>
+    <w:unhideWhenUsed/>
+    <w:rsid w:val="00CF51B9"/>
+    <w:pPr>
+      <w:spacing w:after="0" w:line="240" w:lineRule="auto"/>
+    </w:pPr>
+    <w:rPr>
+      <w:sz w:val="20"/>
+      <w:szCs w:val="20"/>
+    </w:rPr>
+  </w:style>
+  <w:style w:type="character" w:customStyle="1" w:styleId="TekstprzypisukocowegoZnak">
+    <w:name w:val="Tekst przypisu końcowego Znak"/>
+    <w:basedOn w:val="Domylnaczcionkaakapitu"/>
+    <w:link w:val="Tekstprzypisukocowego"/>
+    <w:uiPriority w:val="99"/>
+    <w:semiHidden/>
+    <w:rsid w:val="00CF51B9"/>
+    <w:rPr>
+      <w:sz w:val="20"/>
+      <w:szCs w:val="20"/>
+    </w:rPr>
+  </w:style>
+  <w:style w:type="character" w:styleId="Odwoanieprzypisukocowego">
+    <w:name w:val="endnote reference"/>
+    <w:basedOn w:val="Domylnaczcionkaakapitu"/>
+    <w:uiPriority w:val="99"/>
+    <w:semiHidden/>
+    <w:unhideWhenUsed/>
+    <w:rsid w:val="00CF51B9"/>
+    <w:rPr>
+      <w:vertAlign w:val="superscript"/>
+    </w:rPr>
+  </w:style>
 </w:styles>
 </file>
 
@@ -5462,6 +5585,21 @@
 </file>
 
 <file path=customXml/item1.xml><?xml version="1.0" encoding="utf-8"?>
+<p:properties xmlns:p="http://schemas.microsoft.com/office/2006/metadata/properties" xmlns:xsi="http://www.w3.org/2001/XMLSchema-instance" xmlns:pc="http://schemas.microsoft.com/office/infopath/2007/PartnerControls">
+  <documentManagement/>
+</p:properties>
+</file>
+
+<file path=customXml/item2.xml><?xml version="1.0" encoding="utf-8"?>
+<?mso-contentType ?>
+<FormTemplates xmlns="http://schemas.microsoft.com/sharepoint/v3/contenttype/forms">
+  <Display>DocumentLibraryForm</Display>
+  <Edit>DocumentLibraryForm</Edit>
+  <New>DocumentLibraryForm</New>
+</FormTemplates>
+</file>
+
+<file path=customXml/item3.xml><?xml version="1.0" encoding="utf-8"?>
 <ct:contentTypeSchema xmlns:ct="http://schemas.microsoft.com/office/2006/metadata/contentType" xmlns:ma="http://schemas.microsoft.com/office/2006/metadata/properties/metaAttributes" ct:_="" ma:_="" ma:contentTypeName="Dokument" ma:contentTypeID="0x01010048C0C21177106A4C92C1293ACB7E15D1" ma:contentTypeVersion="8" ma:contentTypeDescription="Utwórz nowy dokument." ma:contentTypeScope="" ma:versionID="0faf16e8eca2c4cdf8f1b2dd6c2d9651">
   <xsd:schema xmlns:xsd="http://www.w3.org/2001/XMLSchema" xmlns:xs="http://www.w3.org/2001/XMLSchema" xmlns:p="http://schemas.microsoft.com/office/2006/metadata/properties" xmlns:ns3="71f0ca6d-ff23-40b9-82ff-190e9f68712f" targetNamespace="http://schemas.microsoft.com/office/2006/metadata/properties" ma:root="true" ma:fieldsID="16ea840ae7ec94f831f0a17eb07ae1eb" ns3:_="">
     <xsd:import namespace="71f0ca6d-ff23-40b9-82ff-190e9f68712f"/>
@@ -5631,22 +5769,24 @@
 </ct:contentTypeSchema>
 </file>
 
-<file path=customXml/item2.xml><?xml version="1.0" encoding="utf-8"?>
-<?mso-contentType ?>
-<FormTemplates xmlns="http://schemas.microsoft.com/sharepoint/v3/contenttype/forms">
-  <Display>DocumentLibraryForm</Display>
-  <Edit>DocumentLibraryForm</Edit>
-  <New>DocumentLibraryForm</New>
-</FormTemplates>
+<file path=customXml/itemProps1.xml><?xml version="1.0" encoding="utf-8"?>
+<ds:datastoreItem xmlns:ds="http://schemas.openxmlformats.org/officeDocument/2006/customXml" ds:itemID="{BD1399E8-168F-457E-AA14-164A7B92BCD2}">
+  <ds:schemaRefs>
+    <ds:schemaRef ds:uri="http://schemas.microsoft.com/office/2006/metadata/properties"/>
+    <ds:schemaRef ds:uri="http://schemas.microsoft.com/office/infopath/2007/PartnerControls"/>
+  </ds:schemaRefs>
+</ds:datastoreItem>
 </file>
 
-<file path=customXml/item3.xml><?xml version="1.0" encoding="utf-8"?>
-<p:properties xmlns:p="http://schemas.microsoft.com/office/2006/metadata/properties" xmlns:xsi="http://www.w3.org/2001/XMLSchema-instance" xmlns:pc="http://schemas.microsoft.com/office/infopath/2007/PartnerControls">
-  <documentManagement/>
-</p:properties>
+<file path=customXml/itemProps2.xml><?xml version="1.0" encoding="utf-8"?>
+<ds:datastoreItem xmlns:ds="http://schemas.openxmlformats.org/officeDocument/2006/customXml" ds:itemID="{79981F94-9C2D-4F47-BDED-4A4634A595F4}">
+  <ds:schemaRefs>
+    <ds:schemaRef ds:uri="http://schemas.microsoft.com/sharepoint/v3/contenttype/forms"/>
+  </ds:schemaRefs>
+</ds:datastoreItem>
 </file>
 
-<file path=customXml/itemProps1.xml><?xml version="1.0" encoding="utf-8"?>
+<file path=customXml/itemProps3.xml><?xml version="1.0" encoding="utf-8"?>
 <ds:datastoreItem xmlns:ds="http://schemas.openxmlformats.org/officeDocument/2006/customXml" ds:itemID="{A463C730-F824-4582-B461-639CBA1500E5}">
   <ds:schemaRefs>
     <ds:schemaRef ds:uri="http://schemas.microsoft.com/office/2006/metadata/contentType"/>
@@ -5662,21 +5802,4 @@
     <ds:schemaRef ds:uri="http://schemas.microsoft.com/internal/obd"/>
   </ds:schemaRefs>
 </ds:datastoreItem>
-</file>
-
-<file path=customXml/itemProps2.xml><?xml version="1.0" encoding="utf-8"?>
-<ds:datastoreItem xmlns:ds="http://schemas.openxmlformats.org/officeDocument/2006/customXml" ds:itemID="{79981F94-9C2D-4F47-BDED-4A4634A595F4}">
-  <ds:schemaRefs>
-    <ds:schemaRef ds:uri="http://schemas.microsoft.com/sharepoint/v3/contenttype/forms"/>
-  </ds:schemaRefs>
-</ds:datastoreItem>
-</file>
-
-<file path=customXml/itemProps3.xml><?xml version="1.0" encoding="utf-8"?>
-<ds:datastoreItem xmlns:ds="http://schemas.openxmlformats.org/officeDocument/2006/customXml" ds:itemID="{BD1399E8-168F-457E-AA14-164A7B92BCD2}">
-  <ds:schemaRefs>
-    <ds:schemaRef ds:uri="http://schemas.microsoft.com/office/2006/metadata/properties"/>
-    <ds:schemaRef ds:uri="http://schemas.microsoft.com/office/infopath/2007/PartnerControls"/>
-  </ds:schemaRefs>
-</ds:datastoreItem>
 </file>
</xml_diff>